<commit_message>
Se realizo la revision de diseño de la HU6 y HU8 del segundo Sprint
</commit_message>
<xml_diff>
--- a/02 Implementación de software/02.3 Diseño detallado/IdiomasITSZN_RevDLD_v01.docx
+++ b/02 Implementación de software/02.3 Diseño detallado/IdiomasITSZN_RevDLD_v01.docx
@@ -1,6 +1,6 @@
 
 <file path=word/document.xml><?xml version="1.0" encoding="utf-8"?>
-<w:document xmlns:wpc="http://schemas.microsoft.com/office/word/2010/wordprocessingCanvas" xmlns:cx="http://schemas.microsoft.com/office/drawing/2014/chartex" xmlns:mc="http://schemas.openxmlformats.org/markup-compatibility/2006" xmlns:o="urn:schemas-microsoft-com:office:office" xmlns:r="http://schemas.openxmlformats.org/officeDocument/2006/relationships" xmlns:m="http://schemas.openxmlformats.org/officeDocument/2006/math" xmlns:v="urn:schemas-microsoft-com:vml" xmlns:wp14="http://schemas.microsoft.com/office/word/2010/wordprocessingDrawing" xmlns:wp="http://schemas.openxmlformats.org/drawingml/2006/wordprocessingDrawing" xmlns:w10="urn:schemas-microsoft-com:office:word" xmlns:w="http://schemas.openxmlformats.org/wordprocessingml/2006/main" xmlns:w14="http://schemas.microsoft.com/office/word/2010/wordml" xmlns:w15="http://schemas.microsoft.com/office/word/2012/wordml" xmlns:w16se="http://schemas.microsoft.com/office/word/2015/wordml/symex" xmlns:wpg="http://schemas.microsoft.com/office/word/2010/wordprocessingGroup" xmlns:wpi="http://schemas.microsoft.com/office/word/2010/wordprocessingInk" xmlns:wne="http://schemas.microsoft.com/office/word/2006/wordml" xmlns:wps="http://schemas.microsoft.com/office/word/2010/wordprocessingShape" mc:Ignorable="w14 w15 w16se wp14">
+<w:document xmlns:wpc="http://schemas.microsoft.com/office/word/2010/wordprocessingCanvas" xmlns:cx="http://schemas.microsoft.com/office/drawing/2014/chartex" xmlns:cx1="http://schemas.microsoft.com/office/drawing/2015/9/8/chartex" xmlns:cx2="http://schemas.microsoft.com/office/drawing/2015/10/21/chartex" xmlns:cx3="http://schemas.microsoft.com/office/drawing/2016/5/9/chartex" xmlns:cx4="http://schemas.microsoft.com/office/drawing/2016/5/10/chartex" xmlns:cx5="http://schemas.microsoft.com/office/drawing/2016/5/11/chartex" xmlns:cx6="http://schemas.microsoft.com/office/drawing/2016/5/12/chartex" xmlns:cx7="http://schemas.microsoft.com/office/drawing/2016/5/13/chartex" xmlns:cx8="http://schemas.microsoft.com/office/drawing/2016/5/14/chartex" xmlns:mc="http://schemas.openxmlformats.org/markup-compatibility/2006" xmlns:aink="http://schemas.microsoft.com/office/drawing/2016/ink" xmlns:am3d="http://schemas.microsoft.com/office/drawing/2017/model3d" xmlns:o="urn:schemas-microsoft-com:office:office" xmlns:r="http://schemas.openxmlformats.org/officeDocument/2006/relationships" xmlns:m="http://schemas.openxmlformats.org/officeDocument/2006/math" xmlns:v="urn:schemas-microsoft-com:vml" xmlns:wp14="http://schemas.microsoft.com/office/word/2010/wordprocessingDrawing" xmlns:wp="http://schemas.openxmlformats.org/drawingml/2006/wordprocessingDrawing" xmlns:w10="urn:schemas-microsoft-com:office:word" xmlns:w="http://schemas.openxmlformats.org/wordprocessingml/2006/main" xmlns:w14="http://schemas.microsoft.com/office/word/2010/wordml" xmlns:w15="http://schemas.microsoft.com/office/word/2012/wordml" xmlns:w16cid="http://schemas.microsoft.com/office/word/2016/wordml/cid" xmlns:w16se="http://schemas.microsoft.com/office/word/2015/wordml/symex" xmlns:wpg="http://schemas.microsoft.com/office/word/2010/wordprocessingGroup" xmlns:wpi="http://schemas.microsoft.com/office/word/2010/wordprocessingInk" xmlns:wne="http://schemas.microsoft.com/office/word/2006/wordml" xmlns:wps="http://schemas.microsoft.com/office/word/2010/wordprocessingShape" mc:Ignorable="w14 w15 w16se w16cid wp14">
   <w:body>
     <w:p>
       <w:pPr>
@@ -11,13 +11,47 @@
           <w:lang w:val="es-MX"/>
         </w:rPr>
       </w:pPr>
+      <w:proofErr w:type="spellStart"/>
       <w:r>
         <w:rPr>
           <w:b/>
           <w:lang w:val="es-MX"/>
         </w:rPr>
-        <w:t>Design Review Checklist</w:t>
+        <w:t>Design</w:t>
       </w:r>
+      <w:proofErr w:type="spellEnd"/>
+      <w:r>
+        <w:rPr>
+          <w:b/>
+          <w:lang w:val="es-MX"/>
+        </w:rPr>
+        <w:t xml:space="preserve"> </w:t>
+      </w:r>
+      <w:proofErr w:type="spellStart"/>
+      <w:r>
+        <w:rPr>
+          <w:b/>
+          <w:lang w:val="es-MX"/>
+        </w:rPr>
+        <w:t>Review</w:t>
+      </w:r>
+      <w:proofErr w:type="spellEnd"/>
+      <w:r>
+        <w:rPr>
+          <w:b/>
+          <w:lang w:val="es-MX"/>
+        </w:rPr>
+        <w:t xml:space="preserve"> </w:t>
+      </w:r>
+      <w:proofErr w:type="spellStart"/>
+      <w:r>
+        <w:rPr>
+          <w:b/>
+          <w:lang w:val="es-MX"/>
+        </w:rPr>
+        <w:t>Checklist</w:t>
+      </w:r>
+      <w:proofErr w:type="spellEnd"/>
     </w:p>
     <w:tbl>
       <w:tblPr>
@@ -75,6 +109,14 @@
                 <w:lang w:val="es-MX"/>
               </w:rPr>
             </w:pPr>
+            <w:r>
+              <w:rPr>
+                <w:sz w:val="20"/>
+                <w:szCs w:val="20"/>
+                <w:lang w:val="es-MX"/>
+              </w:rPr>
+              <w:t xml:space="preserve">Miguel Herrada Cisneros </w:t>
+            </w:r>
           </w:p>
         </w:tc>
         <w:tc>
@@ -117,6 +159,14 @@
                 <w:lang w:val="es-MX"/>
               </w:rPr>
             </w:pPr>
+            <w:r>
+              <w:rPr>
+                <w:sz w:val="20"/>
+                <w:szCs w:val="20"/>
+                <w:lang w:val="es-MX"/>
+              </w:rPr>
+              <w:t>18 / 03 / 2018</w:t>
+            </w:r>
           </w:p>
         </w:tc>
       </w:tr>
@@ -160,6 +210,14 @@
                 <w:lang w:val="es-MX"/>
               </w:rPr>
             </w:pPr>
+            <w:r>
+              <w:rPr>
+                <w:sz w:val="20"/>
+                <w:szCs w:val="20"/>
+                <w:lang w:val="es-MX"/>
+              </w:rPr>
+              <w:t>Gestor Centro de Idiomas ITSZN</w:t>
+            </w:r>
           </w:p>
         </w:tc>
       </w:tr>
@@ -209,8 +267,18 @@
                 <w:lang w:val="es-MX"/>
               </w:rPr>
             </w:pPr>
-          </w:p>
-        </w:tc>
+            <w:r>
+              <w:rPr>
+                <w:rFonts w:ascii="Calibri" w:hAnsi="Calibri" w:cs="Calibri"/>
+                <w:color w:val="000000"/>
+                <w:lang w:eastAsia="es-MX"/>
+              </w:rPr>
+              <w:t>Daniel Arredondo Salcedo</w:t>
+            </w:r>
+          </w:p>
+        </w:tc>
+        <w:bookmarkStart w:id="0" w:name="_GoBack"/>
+        <w:bookmarkEnd w:id="0"/>
       </w:tr>
     </w:tbl>
     <w:p>
@@ -416,7 +484,7 @@
                 <v:shape id="_x0000_i1025" type="#_x0000_t75" style="width:23.25pt;height:21.75pt" o:ole="">
                   <v:imagedata r:id="rId8" o:title=""/>
                 </v:shape>
-                <o:OLEObject Type="Embed" ProgID="PBrush" ShapeID="_x0000_i1025" DrawAspect="Content" ObjectID="_1580704467" r:id="rId9"/>
+                <o:OLEObject Type="Embed" ProgID="PBrush" ShapeID="_x0000_i1025" DrawAspect="Content" ObjectID="_1582897673" r:id="rId9"/>
               </w:object>
             </w:r>
             <w:r>
@@ -445,7 +513,7 @@
                 <v:shape id="_x0000_i1026" type="#_x0000_t75" style="width:23.25pt;height:22.5pt" o:ole="">
                   <v:imagedata r:id="rId10" o:title=""/>
                 </v:shape>
-                <o:OLEObject Type="Embed" ProgID="PBrush" ShapeID="_x0000_i1026" DrawAspect="Content" ObjectID="_1580704468" r:id="rId11"/>
+                <o:OLEObject Type="Embed" ProgID="PBrush" ShapeID="_x0000_i1026" DrawAspect="Content" ObjectID="_1582897674" r:id="rId11"/>
               </w:object>
             </w:r>
             <w:r>
@@ -482,14 +550,14 @@
         <w:tblLook w:val="04A0" w:firstRow="1" w:lastRow="0" w:firstColumn="1" w:lastColumn="0" w:noHBand="0" w:noVBand="1"/>
       </w:tblPr>
       <w:tblGrid>
-        <w:gridCol w:w="3853"/>
-        <w:gridCol w:w="728"/>
-        <w:gridCol w:w="728"/>
-        <w:gridCol w:w="728"/>
-        <w:gridCol w:w="728"/>
-        <w:gridCol w:w="728"/>
-        <w:gridCol w:w="728"/>
-        <w:gridCol w:w="833"/>
+        <w:gridCol w:w="4782"/>
+        <w:gridCol w:w="903"/>
+        <w:gridCol w:w="903"/>
+        <w:gridCol w:w="903"/>
+        <w:gridCol w:w="903"/>
+        <w:gridCol w:w="903"/>
+        <w:gridCol w:w="903"/>
+        <w:gridCol w:w="1034"/>
       </w:tblGrid>
       <w:tr>
         <w:tc>
@@ -581,6 +649,22 @@
                 <w:lang w:val="es-MX"/>
               </w:rPr>
             </w:pPr>
+            <w:r>
+              <w:rPr>
+                <w:sz w:val="20"/>
+                <w:szCs w:val="20"/>
+                <w:lang w:val="es-MX"/>
+              </w:rPr>
+              <w:t>IdiomasITSZN_HU</w:t>
+            </w:r>
+            <w:r>
+              <w:rPr>
+                <w:sz w:val="20"/>
+                <w:szCs w:val="20"/>
+                <w:lang w:val="es-MX"/>
+              </w:rPr>
+              <w:t>5</w:t>
+            </w:r>
           </w:p>
         </w:tc>
         <w:tc>
@@ -598,6 +682,22 @@
                 <w:lang w:val="es-MX"/>
               </w:rPr>
             </w:pPr>
+            <w:r>
+              <w:rPr>
+                <w:sz w:val="20"/>
+                <w:szCs w:val="20"/>
+                <w:lang w:val="es-MX"/>
+              </w:rPr>
+              <w:t>IdiomasITSZN_HU</w:t>
+            </w:r>
+            <w:r>
+              <w:rPr>
+                <w:sz w:val="20"/>
+                <w:szCs w:val="20"/>
+                <w:lang w:val="es-MX"/>
+              </w:rPr>
+              <w:t>6</w:t>
+            </w:r>
           </w:p>
         </w:tc>
         <w:tc>
@@ -615,6 +715,14 @@
                 <w:lang w:val="es-MX"/>
               </w:rPr>
             </w:pPr>
+            <w:r>
+              <w:rPr>
+                <w:sz w:val="20"/>
+                <w:szCs w:val="20"/>
+                <w:lang w:val="es-MX"/>
+              </w:rPr>
+              <w:t>IdiomasITSZN_HU8</w:t>
+            </w:r>
           </w:p>
         </w:tc>
         <w:tc>
@@ -632,6 +740,22 @@
                 <w:lang w:val="es-MX"/>
               </w:rPr>
             </w:pPr>
+            <w:r>
+              <w:rPr>
+                <w:sz w:val="20"/>
+                <w:szCs w:val="20"/>
+                <w:lang w:val="es-MX"/>
+              </w:rPr>
+              <w:t>IdiomasITSZN_HU</w:t>
+            </w:r>
+            <w:r>
+              <w:rPr>
+                <w:sz w:val="20"/>
+                <w:szCs w:val="20"/>
+                <w:lang w:val="es-MX"/>
+              </w:rPr>
+              <w:t>10</w:t>
+            </w:r>
           </w:p>
         </w:tc>
         <w:tc>
@@ -737,53 +861,91 @@
                 <w:sz w:val="20"/>
                 <w:szCs w:val="20"/>
               </w:rPr>
-              <w:t>Los nombres de las tablas son acorde a los datos que almacenan.</w:t>
-            </w:r>
-          </w:p>
-        </w:tc>
-        <w:tc>
-          <w:tcPr>
-            <w:tcW w:w="402" w:type="pct"/>
-          </w:tcPr>
-          <w:p>
-            <w:pPr>
-              <w:jc w:val="both"/>
-              <w:rPr>
-                <w:sz w:val="20"/>
-                <w:szCs w:val="20"/>
-                <w:lang w:val="es-MX"/>
-              </w:rPr>
-            </w:pPr>
-          </w:p>
-        </w:tc>
-        <w:tc>
-          <w:tcPr>
-            <w:tcW w:w="402" w:type="pct"/>
-          </w:tcPr>
-          <w:p>
-            <w:pPr>
-              <w:jc w:val="both"/>
-              <w:rPr>
-                <w:sz w:val="20"/>
-                <w:szCs w:val="20"/>
-                <w:lang w:val="es-MX"/>
-              </w:rPr>
-            </w:pPr>
-          </w:p>
-        </w:tc>
-        <w:tc>
-          <w:tcPr>
-            <w:tcW w:w="402" w:type="pct"/>
-          </w:tcPr>
-          <w:p>
-            <w:pPr>
-              <w:jc w:val="both"/>
-              <w:rPr>
-                <w:sz w:val="20"/>
-                <w:szCs w:val="20"/>
-                <w:lang w:val="es-MX"/>
-              </w:rPr>
-            </w:pPr>
+              <w:t xml:space="preserve">Los nombres de las tablas son </w:t>
+            </w:r>
+            <w:proofErr w:type="gramStart"/>
+            <w:r>
+              <w:rPr>
+                <w:sz w:val="20"/>
+                <w:szCs w:val="20"/>
+              </w:rPr>
+              <w:t>acorde</w:t>
+            </w:r>
+            <w:proofErr w:type="gramEnd"/>
+            <w:r>
+              <w:rPr>
+                <w:sz w:val="20"/>
+                <w:szCs w:val="20"/>
+              </w:rPr>
+              <w:t xml:space="preserve"> a los datos que almacenan.</w:t>
+            </w:r>
+          </w:p>
+        </w:tc>
+        <w:tc>
+          <w:tcPr>
+            <w:tcW w:w="402" w:type="pct"/>
+          </w:tcPr>
+          <w:p>
+            <w:pPr>
+              <w:jc w:val="both"/>
+              <w:rPr>
+                <w:sz w:val="20"/>
+                <w:szCs w:val="20"/>
+                <w:lang w:val="es-MX"/>
+              </w:rPr>
+            </w:pPr>
+          </w:p>
+        </w:tc>
+        <w:tc>
+          <w:tcPr>
+            <w:tcW w:w="402" w:type="pct"/>
+          </w:tcPr>
+          <w:p>
+            <w:pPr>
+              <w:jc w:val="both"/>
+              <w:rPr>
+                <w:sz w:val="20"/>
+                <w:szCs w:val="20"/>
+                <w:lang w:val="es-MX"/>
+              </w:rPr>
+            </w:pPr>
+            <w:r>
+              <w:rPr>
+                <w:lang w:val="es-MX"/>
+              </w:rPr>
+              <w:object w:dxaOrig="465" w:dyaOrig="435">
+                <v:shape id="_x0000_i1029" type="#_x0000_t75" style="width:23.25pt;height:21.75pt" o:ole="">
+                  <v:imagedata r:id="rId8" o:title=""/>
+                </v:shape>
+                <o:OLEObject Type="Embed" ProgID="PBrush" ShapeID="_x0000_i1029" DrawAspect="Content" ObjectID="_1582897675" r:id="rId12"/>
+              </w:object>
+            </w:r>
+          </w:p>
+        </w:tc>
+        <w:tc>
+          <w:tcPr>
+            <w:tcW w:w="402" w:type="pct"/>
+          </w:tcPr>
+          <w:p>
+            <w:pPr>
+              <w:jc w:val="both"/>
+              <w:rPr>
+                <w:sz w:val="20"/>
+                <w:szCs w:val="20"/>
+                <w:lang w:val="es-MX"/>
+              </w:rPr>
+            </w:pPr>
+            <w:r>
+              <w:rPr>
+                <w:lang w:val="es-MX"/>
+              </w:rPr>
+              <w:object w:dxaOrig="465" w:dyaOrig="435">
+                <v:shape id="_x0000_i1042" type="#_x0000_t75" style="width:23.25pt;height:21.75pt" o:ole="">
+                  <v:imagedata r:id="rId8" o:title=""/>
+                </v:shape>
+                <o:OLEObject Type="Embed" ProgID="PBrush" ShapeID="_x0000_i1042" DrawAspect="Content" ObjectID="_1582897676" r:id="rId13"/>
+              </w:object>
+            </w:r>
           </w:p>
         </w:tc>
         <w:tc>
@@ -902,38 +1064,58 @@
                 <w:lang w:val="es-MX"/>
               </w:rPr>
             </w:pPr>
-          </w:p>
-        </w:tc>
-        <w:tc>
-          <w:tcPr>
-            <w:tcW w:w="402" w:type="pct"/>
-          </w:tcPr>
-          <w:p>
-            <w:pPr>
-              <w:jc w:val="both"/>
-              <w:rPr>
-                <w:sz w:val="20"/>
-                <w:szCs w:val="20"/>
-                <w:lang w:val="es-MX"/>
-              </w:rPr>
-            </w:pPr>
-          </w:p>
-        </w:tc>
-        <w:tc>
-          <w:tcPr>
-            <w:tcW w:w="402" w:type="pct"/>
-          </w:tcPr>
-          <w:p>
-            <w:pPr>
-              <w:jc w:val="both"/>
-              <w:rPr>
-                <w:sz w:val="20"/>
-                <w:szCs w:val="20"/>
-                <w:lang w:val="es-MX"/>
-              </w:rPr>
-            </w:pPr>
-            <w:bookmarkStart w:id="0" w:name="_GoBack"/>
-            <w:bookmarkEnd w:id="0"/>
+            <w:r>
+              <w:rPr>
+                <w:lang w:val="es-MX"/>
+              </w:rPr>
+              <w:object w:dxaOrig="465" w:dyaOrig="435">
+                <v:shape id="_x0000_i1030" type="#_x0000_t75" style="width:23.25pt;height:21.75pt" o:ole="">
+                  <v:imagedata r:id="rId8" o:title=""/>
+                </v:shape>
+                <o:OLEObject Type="Embed" ProgID="PBrush" ShapeID="_x0000_i1030" DrawAspect="Content" ObjectID="_1582897677" r:id="rId14"/>
+              </w:object>
+            </w:r>
+          </w:p>
+        </w:tc>
+        <w:tc>
+          <w:tcPr>
+            <w:tcW w:w="402" w:type="pct"/>
+          </w:tcPr>
+          <w:p>
+            <w:pPr>
+              <w:jc w:val="both"/>
+              <w:rPr>
+                <w:sz w:val="20"/>
+                <w:szCs w:val="20"/>
+                <w:lang w:val="es-MX"/>
+              </w:rPr>
+            </w:pPr>
+            <w:r>
+              <w:rPr>
+                <w:lang w:val="es-MX"/>
+              </w:rPr>
+              <w:object w:dxaOrig="465" w:dyaOrig="435">
+                <v:shape id="_x0000_i1043" type="#_x0000_t75" style="width:23.25pt;height:21.75pt" o:ole="">
+                  <v:imagedata r:id="rId8" o:title=""/>
+                </v:shape>
+                <o:OLEObject Type="Embed" ProgID="PBrush" ShapeID="_x0000_i1043" DrawAspect="Content" ObjectID="_1582897678" r:id="rId15"/>
+              </w:object>
+            </w:r>
+          </w:p>
+        </w:tc>
+        <w:tc>
+          <w:tcPr>
+            <w:tcW w:w="402" w:type="pct"/>
+          </w:tcPr>
+          <w:p>
+            <w:pPr>
+              <w:jc w:val="both"/>
+              <w:rPr>
+                <w:sz w:val="20"/>
+                <w:szCs w:val="20"/>
+                <w:lang w:val="es-MX"/>
+              </w:rPr>
+            </w:pPr>
           </w:p>
         </w:tc>
         <w:tc>
@@ -1037,21 +1219,43 @@
                 <w:lang w:val="es-MX"/>
               </w:rPr>
             </w:pPr>
-          </w:p>
-        </w:tc>
-        <w:tc>
-          <w:tcPr>
-            <w:tcW w:w="402" w:type="pct"/>
-          </w:tcPr>
-          <w:p>
-            <w:pPr>
-              <w:jc w:val="both"/>
-              <w:rPr>
-                <w:sz w:val="20"/>
-                <w:szCs w:val="20"/>
-                <w:lang w:val="es-MX"/>
-              </w:rPr>
-            </w:pPr>
+            <w:r>
+              <w:rPr>
+                <w:lang w:val="es-MX"/>
+              </w:rPr>
+              <w:object w:dxaOrig="465" w:dyaOrig="435">
+                <v:shape id="_x0000_i1031" type="#_x0000_t75" style="width:23.25pt;height:21.75pt" o:ole="">
+                  <v:imagedata r:id="rId8" o:title=""/>
+                </v:shape>
+                <o:OLEObject Type="Embed" ProgID="PBrush" ShapeID="_x0000_i1031" DrawAspect="Content" ObjectID="_1582897679" r:id="rId16"/>
+              </w:object>
+            </w:r>
+          </w:p>
+        </w:tc>
+        <w:tc>
+          <w:tcPr>
+            <w:tcW w:w="402" w:type="pct"/>
+          </w:tcPr>
+          <w:p>
+            <w:pPr>
+              <w:jc w:val="both"/>
+              <w:rPr>
+                <w:sz w:val="20"/>
+                <w:szCs w:val="20"/>
+                <w:lang w:val="es-MX"/>
+              </w:rPr>
+            </w:pPr>
+            <w:r>
+              <w:rPr>
+                <w:lang w:val="es-MX"/>
+              </w:rPr>
+              <w:object w:dxaOrig="465" w:dyaOrig="435">
+                <v:shape id="_x0000_i1044" type="#_x0000_t75" style="width:23.25pt;height:21.75pt" o:ole="">
+                  <v:imagedata r:id="rId8" o:title=""/>
+                </v:shape>
+                <o:OLEObject Type="Embed" ProgID="PBrush" ShapeID="_x0000_i1044" DrawAspect="Content" ObjectID="_1582897680" r:id="rId17"/>
+              </w:object>
+            </w:r>
           </w:p>
         </w:tc>
         <w:tc>
@@ -1212,21 +1416,43 @@
                 <w:lang w:val="es-MX"/>
               </w:rPr>
             </w:pPr>
-          </w:p>
-        </w:tc>
-        <w:tc>
-          <w:tcPr>
-            <w:tcW w:w="402" w:type="pct"/>
-          </w:tcPr>
-          <w:p>
-            <w:pPr>
-              <w:jc w:val="both"/>
-              <w:rPr>
-                <w:sz w:val="20"/>
-                <w:szCs w:val="20"/>
-                <w:lang w:val="es-MX"/>
-              </w:rPr>
-            </w:pPr>
+            <w:r>
+              <w:rPr>
+                <w:lang w:val="es-MX"/>
+              </w:rPr>
+              <w:object w:dxaOrig="465" w:dyaOrig="435">
+                <v:shape id="_x0000_i1032" type="#_x0000_t75" style="width:23.25pt;height:21.75pt" o:ole="">
+                  <v:imagedata r:id="rId8" o:title=""/>
+                </v:shape>
+                <o:OLEObject Type="Embed" ProgID="PBrush" ShapeID="_x0000_i1032" DrawAspect="Content" ObjectID="_1582897681" r:id="rId18"/>
+              </w:object>
+            </w:r>
+          </w:p>
+        </w:tc>
+        <w:tc>
+          <w:tcPr>
+            <w:tcW w:w="402" w:type="pct"/>
+          </w:tcPr>
+          <w:p>
+            <w:pPr>
+              <w:jc w:val="both"/>
+              <w:rPr>
+                <w:sz w:val="20"/>
+                <w:szCs w:val="20"/>
+                <w:lang w:val="es-MX"/>
+              </w:rPr>
+            </w:pPr>
+            <w:r>
+              <w:rPr>
+                <w:lang w:val="es-MX"/>
+              </w:rPr>
+              <w:object w:dxaOrig="465" w:dyaOrig="435">
+                <v:shape id="_x0000_i1045" type="#_x0000_t75" style="width:23.25pt;height:21.75pt" o:ole="">
+                  <v:imagedata r:id="rId8" o:title=""/>
+                </v:shape>
+                <o:OLEObject Type="Embed" ProgID="PBrush" ShapeID="_x0000_i1045" DrawAspect="Content" ObjectID="_1582897682" r:id="rId19"/>
+              </w:object>
+            </w:r>
           </w:p>
         </w:tc>
         <w:tc>
@@ -1359,21 +1585,43 @@
                 <w:lang w:val="es-MX"/>
               </w:rPr>
             </w:pPr>
-          </w:p>
-        </w:tc>
-        <w:tc>
-          <w:tcPr>
-            <w:tcW w:w="402" w:type="pct"/>
-          </w:tcPr>
-          <w:p>
-            <w:pPr>
-              <w:jc w:val="both"/>
-              <w:rPr>
-                <w:sz w:val="20"/>
-                <w:szCs w:val="20"/>
-                <w:lang w:val="es-MX"/>
-              </w:rPr>
-            </w:pPr>
+            <w:r>
+              <w:rPr>
+                <w:lang w:val="es-MX"/>
+              </w:rPr>
+              <w:object w:dxaOrig="465" w:dyaOrig="435">
+                <v:shape id="_x0000_i1033" type="#_x0000_t75" style="width:23.25pt;height:21.75pt" o:ole="">
+                  <v:imagedata r:id="rId8" o:title=""/>
+                </v:shape>
+                <o:OLEObject Type="Embed" ProgID="PBrush" ShapeID="_x0000_i1033" DrawAspect="Content" ObjectID="_1582897683" r:id="rId20"/>
+              </w:object>
+            </w:r>
+          </w:p>
+        </w:tc>
+        <w:tc>
+          <w:tcPr>
+            <w:tcW w:w="402" w:type="pct"/>
+          </w:tcPr>
+          <w:p>
+            <w:pPr>
+              <w:jc w:val="both"/>
+              <w:rPr>
+                <w:sz w:val="20"/>
+                <w:szCs w:val="20"/>
+                <w:lang w:val="es-MX"/>
+              </w:rPr>
+            </w:pPr>
+            <w:r>
+              <w:rPr>
+                <w:lang w:val="es-MX"/>
+              </w:rPr>
+              <w:object w:dxaOrig="465" w:dyaOrig="435">
+                <v:shape id="_x0000_i1046" type="#_x0000_t75" style="width:23.25pt;height:21.75pt" o:ole="">
+                  <v:imagedata r:id="rId8" o:title=""/>
+                </v:shape>
+                <o:OLEObject Type="Embed" ProgID="PBrush" ShapeID="_x0000_i1046" DrawAspect="Content" ObjectID="_1582897684" r:id="rId21"/>
+              </w:object>
+            </w:r>
           </w:p>
         </w:tc>
         <w:tc>
@@ -1455,6 +1703,7 @@
                 <w:szCs w:val="20"/>
               </w:rPr>
             </w:pPr>
+            <w:proofErr w:type="gramStart"/>
             <w:r>
               <w:rPr>
                 <w:sz w:val="20"/>
@@ -1467,7 +1716,15 @@
                 <w:sz w:val="20"/>
                 <w:szCs w:val="20"/>
               </w:rPr>
-              <w:t>enlaces entre los elementos tiene la semántica apropiada</w:t>
+              <w:t>enlaces entre los elementos tiene</w:t>
+            </w:r>
+            <w:proofErr w:type="gramEnd"/>
+            <w:r>
+              <w:rPr>
+                <w:sz w:val="20"/>
+                <w:szCs w:val="20"/>
+              </w:rPr>
+              <w:t xml:space="preserve"> la semántica apropiada</w:t>
             </w:r>
             <w:r>
               <w:rPr>
@@ -1506,21 +1763,43 @@
                 <w:lang w:val="es-MX"/>
               </w:rPr>
             </w:pPr>
-          </w:p>
-        </w:tc>
-        <w:tc>
-          <w:tcPr>
-            <w:tcW w:w="402" w:type="pct"/>
-          </w:tcPr>
-          <w:p>
-            <w:pPr>
-              <w:jc w:val="both"/>
-              <w:rPr>
-                <w:sz w:val="20"/>
-                <w:szCs w:val="20"/>
-                <w:lang w:val="es-MX"/>
-              </w:rPr>
-            </w:pPr>
+            <w:r>
+              <w:rPr>
+                <w:lang w:val="es-MX"/>
+              </w:rPr>
+              <w:object w:dxaOrig="465" w:dyaOrig="435">
+                <v:shape id="_x0000_i1034" type="#_x0000_t75" style="width:23.25pt;height:21.75pt" o:ole="">
+                  <v:imagedata r:id="rId8" o:title=""/>
+                </v:shape>
+                <o:OLEObject Type="Embed" ProgID="PBrush" ShapeID="_x0000_i1034" DrawAspect="Content" ObjectID="_1582897685" r:id="rId22"/>
+              </w:object>
+            </w:r>
+          </w:p>
+        </w:tc>
+        <w:tc>
+          <w:tcPr>
+            <w:tcW w:w="402" w:type="pct"/>
+          </w:tcPr>
+          <w:p>
+            <w:pPr>
+              <w:jc w:val="both"/>
+              <w:rPr>
+                <w:sz w:val="20"/>
+                <w:szCs w:val="20"/>
+                <w:lang w:val="es-MX"/>
+              </w:rPr>
+            </w:pPr>
+            <w:r>
+              <w:rPr>
+                <w:lang w:val="es-MX"/>
+              </w:rPr>
+              <w:object w:dxaOrig="465" w:dyaOrig="435">
+                <v:shape id="_x0000_i1047" type="#_x0000_t75" style="width:23.25pt;height:21.75pt" o:ole="">
+                  <v:imagedata r:id="rId8" o:title=""/>
+                </v:shape>
+                <o:OLEObject Type="Embed" ProgID="PBrush" ShapeID="_x0000_i1047" DrawAspect="Content" ObjectID="_1582897686" r:id="rId23"/>
+              </w:object>
+            </w:r>
           </w:p>
         </w:tc>
         <w:tc>
@@ -1667,21 +1946,43 @@
                 <w:lang w:val="es-MX"/>
               </w:rPr>
             </w:pPr>
-          </w:p>
-        </w:tc>
-        <w:tc>
-          <w:tcPr>
-            <w:tcW w:w="402" w:type="pct"/>
-          </w:tcPr>
-          <w:p>
-            <w:pPr>
-              <w:jc w:val="both"/>
-              <w:rPr>
-                <w:sz w:val="20"/>
-                <w:szCs w:val="20"/>
-                <w:lang w:val="es-MX"/>
-              </w:rPr>
-            </w:pPr>
+            <w:r>
+              <w:rPr>
+                <w:lang w:val="es-MX"/>
+              </w:rPr>
+              <w:object w:dxaOrig="465" w:dyaOrig="435">
+                <v:shape id="_x0000_i1035" type="#_x0000_t75" style="width:23.25pt;height:21.75pt" o:ole="">
+                  <v:imagedata r:id="rId8" o:title=""/>
+                </v:shape>
+                <o:OLEObject Type="Embed" ProgID="PBrush" ShapeID="_x0000_i1035" DrawAspect="Content" ObjectID="_1582897687" r:id="rId24"/>
+              </w:object>
+            </w:r>
+          </w:p>
+        </w:tc>
+        <w:tc>
+          <w:tcPr>
+            <w:tcW w:w="402" w:type="pct"/>
+          </w:tcPr>
+          <w:p>
+            <w:pPr>
+              <w:jc w:val="both"/>
+              <w:rPr>
+                <w:sz w:val="20"/>
+                <w:szCs w:val="20"/>
+                <w:lang w:val="es-MX"/>
+              </w:rPr>
+            </w:pPr>
+            <w:r>
+              <w:rPr>
+                <w:lang w:val="es-MX"/>
+              </w:rPr>
+              <w:object w:dxaOrig="465" w:dyaOrig="435">
+                <v:shape id="_x0000_i1048" type="#_x0000_t75" style="width:23.25pt;height:21.75pt" o:ole="">
+                  <v:imagedata r:id="rId8" o:title=""/>
+                </v:shape>
+                <o:OLEObject Type="Embed" ProgID="PBrush" ShapeID="_x0000_i1048" DrawAspect="Content" ObjectID="_1582897688" r:id="rId25"/>
+              </w:object>
+            </w:r>
           </w:p>
         </w:tc>
         <w:tc>
@@ -1800,21 +2101,43 @@
                 <w:lang w:val="es-MX"/>
               </w:rPr>
             </w:pPr>
-          </w:p>
-        </w:tc>
-        <w:tc>
-          <w:tcPr>
-            <w:tcW w:w="402" w:type="pct"/>
-          </w:tcPr>
-          <w:p>
-            <w:pPr>
-              <w:jc w:val="both"/>
-              <w:rPr>
-                <w:sz w:val="20"/>
-                <w:szCs w:val="20"/>
-                <w:lang w:val="es-MX"/>
-              </w:rPr>
-            </w:pPr>
+            <w:r>
+              <w:rPr>
+                <w:lang w:val="es-MX"/>
+              </w:rPr>
+              <w:object w:dxaOrig="465" w:dyaOrig="435">
+                <v:shape id="_x0000_i1036" type="#_x0000_t75" style="width:23.25pt;height:21.75pt" o:ole="">
+                  <v:imagedata r:id="rId8" o:title=""/>
+                </v:shape>
+                <o:OLEObject Type="Embed" ProgID="PBrush" ShapeID="_x0000_i1036" DrawAspect="Content" ObjectID="_1582897689" r:id="rId26"/>
+              </w:object>
+            </w:r>
+          </w:p>
+        </w:tc>
+        <w:tc>
+          <w:tcPr>
+            <w:tcW w:w="402" w:type="pct"/>
+          </w:tcPr>
+          <w:p>
+            <w:pPr>
+              <w:jc w:val="both"/>
+              <w:rPr>
+                <w:sz w:val="20"/>
+                <w:szCs w:val="20"/>
+                <w:lang w:val="es-MX"/>
+              </w:rPr>
+            </w:pPr>
+            <w:r>
+              <w:rPr>
+                <w:lang w:val="es-MX"/>
+              </w:rPr>
+              <w:object w:dxaOrig="465" w:dyaOrig="435">
+                <v:shape id="_x0000_i1049" type="#_x0000_t75" style="width:23.25pt;height:21.75pt" o:ole="">
+                  <v:imagedata r:id="rId8" o:title=""/>
+                </v:shape>
+                <o:OLEObject Type="Embed" ProgID="PBrush" ShapeID="_x0000_i1049" DrawAspect="Content" ObjectID="_1582897690" r:id="rId27"/>
+              </w:object>
+            </w:r>
           </w:p>
         </w:tc>
         <w:tc>
@@ -1940,21 +2263,43 @@
                 <w:lang w:val="es-MX"/>
               </w:rPr>
             </w:pPr>
-          </w:p>
-        </w:tc>
-        <w:tc>
-          <w:tcPr>
-            <w:tcW w:w="402" w:type="pct"/>
-          </w:tcPr>
-          <w:p>
-            <w:pPr>
-              <w:jc w:val="both"/>
-              <w:rPr>
-                <w:sz w:val="20"/>
-                <w:szCs w:val="20"/>
-                <w:lang w:val="es-MX"/>
-              </w:rPr>
-            </w:pPr>
+            <w:r>
+              <w:rPr>
+                <w:lang w:val="es-MX"/>
+              </w:rPr>
+              <w:object w:dxaOrig="465" w:dyaOrig="435">
+                <v:shape id="_x0000_i1037" type="#_x0000_t75" style="width:23.25pt;height:21.75pt" o:ole="">
+                  <v:imagedata r:id="rId8" o:title=""/>
+                </v:shape>
+                <o:OLEObject Type="Embed" ProgID="PBrush" ShapeID="_x0000_i1037" DrawAspect="Content" ObjectID="_1582897691" r:id="rId28"/>
+              </w:object>
+            </w:r>
+          </w:p>
+        </w:tc>
+        <w:tc>
+          <w:tcPr>
+            <w:tcW w:w="402" w:type="pct"/>
+          </w:tcPr>
+          <w:p>
+            <w:pPr>
+              <w:jc w:val="both"/>
+              <w:rPr>
+                <w:sz w:val="20"/>
+                <w:szCs w:val="20"/>
+                <w:lang w:val="es-MX"/>
+              </w:rPr>
+            </w:pPr>
+            <w:r>
+              <w:rPr>
+                <w:lang w:val="es-MX"/>
+              </w:rPr>
+              <w:object w:dxaOrig="465" w:dyaOrig="435">
+                <v:shape id="_x0000_i1050" type="#_x0000_t75" style="width:23.25pt;height:21.75pt" o:ole="">
+                  <v:imagedata r:id="rId8" o:title=""/>
+                </v:shape>
+                <o:OLEObject Type="Embed" ProgID="PBrush" ShapeID="_x0000_i1050" DrawAspect="Content" ObjectID="_1582897692" r:id="rId29"/>
+              </w:object>
+            </w:r>
           </w:p>
         </w:tc>
         <w:tc>
@@ -2109,21 +2454,43 @@
                 <w:lang w:val="es-MX"/>
               </w:rPr>
             </w:pPr>
-          </w:p>
-        </w:tc>
-        <w:tc>
-          <w:tcPr>
-            <w:tcW w:w="402" w:type="pct"/>
-          </w:tcPr>
-          <w:p>
-            <w:pPr>
-              <w:jc w:val="both"/>
-              <w:rPr>
-                <w:sz w:val="20"/>
-                <w:szCs w:val="20"/>
-                <w:lang w:val="es-MX"/>
-              </w:rPr>
-            </w:pPr>
+            <w:r>
+              <w:rPr>
+                <w:lang w:val="es-MX"/>
+              </w:rPr>
+              <w:object w:dxaOrig="465" w:dyaOrig="435">
+                <v:shape id="_x0000_i1038" type="#_x0000_t75" style="width:23.25pt;height:21.75pt" o:ole="">
+                  <v:imagedata r:id="rId8" o:title=""/>
+                </v:shape>
+                <o:OLEObject Type="Embed" ProgID="PBrush" ShapeID="_x0000_i1038" DrawAspect="Content" ObjectID="_1582897693" r:id="rId30"/>
+              </w:object>
+            </w:r>
+          </w:p>
+        </w:tc>
+        <w:tc>
+          <w:tcPr>
+            <w:tcW w:w="402" w:type="pct"/>
+          </w:tcPr>
+          <w:p>
+            <w:pPr>
+              <w:jc w:val="both"/>
+              <w:rPr>
+                <w:sz w:val="20"/>
+                <w:szCs w:val="20"/>
+                <w:lang w:val="es-MX"/>
+              </w:rPr>
+            </w:pPr>
+            <w:r>
+              <w:rPr>
+                <w:lang w:val="es-MX"/>
+              </w:rPr>
+              <w:object w:dxaOrig="465" w:dyaOrig="435">
+                <v:shape id="_x0000_i1051" type="#_x0000_t75" style="width:23.25pt;height:21.75pt" o:ole="">
+                  <v:imagedata r:id="rId8" o:title=""/>
+                </v:shape>
+                <o:OLEObject Type="Embed" ProgID="PBrush" ShapeID="_x0000_i1051" DrawAspect="Content" ObjectID="_1582897694" r:id="rId31"/>
+              </w:object>
+            </w:r>
           </w:p>
         </w:tc>
         <w:tc>
@@ -2239,21 +2606,43 @@
                 <w:lang w:val="es-MX"/>
               </w:rPr>
             </w:pPr>
-          </w:p>
-        </w:tc>
-        <w:tc>
-          <w:tcPr>
-            <w:tcW w:w="402" w:type="pct"/>
-          </w:tcPr>
-          <w:p>
-            <w:pPr>
-              <w:jc w:val="both"/>
-              <w:rPr>
-                <w:sz w:val="20"/>
-                <w:szCs w:val="20"/>
-                <w:lang w:val="es-MX"/>
-              </w:rPr>
-            </w:pPr>
+            <w:r>
+              <w:rPr>
+                <w:lang w:val="es-MX"/>
+              </w:rPr>
+              <w:object w:dxaOrig="465" w:dyaOrig="435">
+                <v:shape id="_x0000_i1039" type="#_x0000_t75" style="width:23.25pt;height:21.75pt" o:ole="">
+                  <v:imagedata r:id="rId8" o:title=""/>
+                </v:shape>
+                <o:OLEObject Type="Embed" ProgID="PBrush" ShapeID="_x0000_i1039" DrawAspect="Content" ObjectID="_1582897695" r:id="rId32"/>
+              </w:object>
+            </w:r>
+          </w:p>
+        </w:tc>
+        <w:tc>
+          <w:tcPr>
+            <w:tcW w:w="402" w:type="pct"/>
+          </w:tcPr>
+          <w:p>
+            <w:pPr>
+              <w:jc w:val="both"/>
+              <w:rPr>
+                <w:sz w:val="20"/>
+                <w:szCs w:val="20"/>
+                <w:lang w:val="es-MX"/>
+              </w:rPr>
+            </w:pPr>
+            <w:r>
+              <w:rPr>
+                <w:lang w:val="es-MX"/>
+              </w:rPr>
+              <w:object w:dxaOrig="465" w:dyaOrig="435">
+                <v:shape id="_x0000_i1052" type="#_x0000_t75" style="width:23.25pt;height:21.75pt" o:ole="">
+                  <v:imagedata r:id="rId8" o:title=""/>
+                </v:shape>
+                <o:OLEObject Type="Embed" ProgID="PBrush" ShapeID="_x0000_i1052" DrawAspect="Content" ObjectID="_1582897696" r:id="rId33"/>
+              </w:object>
+            </w:r>
           </w:p>
         </w:tc>
         <w:tc>
@@ -2383,21 +2772,43 @@
                 <w:lang w:val="es-MX"/>
               </w:rPr>
             </w:pPr>
-          </w:p>
-        </w:tc>
-        <w:tc>
-          <w:tcPr>
-            <w:tcW w:w="402" w:type="pct"/>
-          </w:tcPr>
-          <w:p>
-            <w:pPr>
-              <w:jc w:val="both"/>
-              <w:rPr>
-                <w:sz w:val="20"/>
-                <w:szCs w:val="20"/>
-                <w:lang w:val="es-MX"/>
-              </w:rPr>
-            </w:pPr>
+            <w:r>
+              <w:rPr>
+                <w:lang w:val="es-MX"/>
+              </w:rPr>
+              <w:object w:dxaOrig="465" w:dyaOrig="435">
+                <v:shape id="_x0000_i1040" type="#_x0000_t75" style="width:23.25pt;height:21.75pt" o:ole="">
+                  <v:imagedata r:id="rId8" o:title=""/>
+                </v:shape>
+                <o:OLEObject Type="Embed" ProgID="PBrush" ShapeID="_x0000_i1040" DrawAspect="Content" ObjectID="_1582897697" r:id="rId34"/>
+              </w:object>
+            </w:r>
+          </w:p>
+        </w:tc>
+        <w:tc>
+          <w:tcPr>
+            <w:tcW w:w="402" w:type="pct"/>
+          </w:tcPr>
+          <w:p>
+            <w:pPr>
+              <w:jc w:val="both"/>
+              <w:rPr>
+                <w:sz w:val="20"/>
+                <w:szCs w:val="20"/>
+                <w:lang w:val="es-MX"/>
+              </w:rPr>
+            </w:pPr>
+            <w:r>
+              <w:rPr>
+                <w:lang w:val="es-MX"/>
+              </w:rPr>
+              <w:object w:dxaOrig="465" w:dyaOrig="435">
+                <v:shape id="_x0000_i1053" type="#_x0000_t75" style="width:23.25pt;height:21.75pt" o:ole="">
+                  <v:imagedata r:id="rId8" o:title=""/>
+                </v:shape>
+                <o:OLEObject Type="Embed" ProgID="PBrush" ShapeID="_x0000_i1053" DrawAspect="Content" ObjectID="_1582897698" r:id="rId35"/>
+              </w:object>
+            </w:r>
           </w:p>
         </w:tc>
         <w:tc>
@@ -2464,13 +2875,408 @@
     </w:tbl>
     <w:p>
       <w:pPr>
+        <w:spacing w:after="160" w:line="259" w:lineRule="auto"/>
+        <w:rPr>
+          <w:lang w:val="es-MX"/>
+        </w:rPr>
+      </w:pPr>
+    </w:p>
+    <w:p>
+      <w:pPr>
+        <w:spacing w:after="160" w:line="259" w:lineRule="auto"/>
+        <w:rPr>
+          <w:lang w:val="es-MX"/>
+        </w:rPr>
+      </w:pPr>
+      <w:r>
+        <w:rPr>
+          <w:lang w:val="es-MX"/>
+        </w:rPr>
+        <w:br w:type="page"/>
+      </w:r>
+      <w:r>
+        <w:rPr>
+          <w:lang w:val="es-MX"/>
+        </w:rPr>
+        <w:t>NOTA:</w:t>
+      </w:r>
+      <w:r>
+        <w:rPr>
+          <w:lang w:val="es-MX"/>
+        </w:rPr>
+        <w:t xml:space="preserve"> </w:t>
+      </w:r>
+      <w:r>
+        <w:rPr>
+          <w:lang w:val="es-MX"/>
+        </w:rPr>
+        <w:t xml:space="preserve">*Los </w:t>
+      </w:r>
+      <w:r>
+        <w:rPr>
+          <w:lang w:val="es-MX"/>
+        </w:rPr>
+        <w:t>datos de</w:t>
+      </w:r>
+      <w:r>
+        <w:rPr>
+          <w:lang w:val="es-MX"/>
+        </w:rPr>
+        <w:t xml:space="preserve"> </w:t>
+      </w:r>
+      <w:r>
+        <w:rPr>
+          <w:lang w:val="es-MX"/>
+        </w:rPr>
+        <w:t>las ventanas</w:t>
+      </w:r>
+      <w:r>
+        <w:rPr>
+          <w:lang w:val="es-MX"/>
+        </w:rPr>
+        <w:t xml:space="preserve"> tienen que corresponder a los mismos que hay en componentes de software y viceversa.</w:t>
+      </w:r>
+    </w:p>
+    <w:tbl>
+      <w:tblPr>
+        <w:tblStyle w:val="Tablaconcuadrcula"/>
+        <w:tblW w:w="0" w:type="auto"/>
+        <w:tblLook w:val="04A0" w:firstRow="1" w:lastRow="0" w:firstColumn="1" w:lastColumn="0" w:noHBand="0" w:noVBand="1"/>
+      </w:tblPr>
+      <w:tblGrid>
+        <w:gridCol w:w="2910"/>
+        <w:gridCol w:w="2824"/>
+        <w:gridCol w:w="2818"/>
+        <w:gridCol w:w="2682"/>
+      </w:tblGrid>
+      <w:tr>
+        <w:tc>
+          <w:tcPr>
+            <w:tcW w:w="2910" w:type="dxa"/>
+            <w:vMerge w:val="restart"/>
+          </w:tcPr>
+          <w:p>
+            <w:pPr>
+              <w:spacing w:after="160" w:line="259" w:lineRule="auto"/>
+              <w:jc w:val="center"/>
+              <w:rPr>
+                <w:lang w:val="es-MX"/>
+              </w:rPr>
+            </w:pPr>
+            <w:r>
+              <w:rPr>
+                <w:lang w:val="es-MX"/>
+              </w:rPr>
+              <w:t>Elementos</w:t>
+            </w:r>
+          </w:p>
+        </w:tc>
+        <w:tc>
+          <w:tcPr>
+            <w:tcW w:w="8324" w:type="dxa"/>
+            <w:gridSpan w:val="3"/>
+          </w:tcPr>
+          <w:p>
+            <w:pPr>
+              <w:spacing w:after="160" w:line="259" w:lineRule="auto"/>
+              <w:jc w:val="center"/>
+              <w:rPr>
+                <w:lang w:val="es-MX"/>
+              </w:rPr>
+            </w:pPr>
+            <w:r>
+              <w:rPr>
+                <w:lang w:val="es-MX"/>
+              </w:rPr>
+              <w:t>Correcciones</w:t>
+            </w:r>
+          </w:p>
+        </w:tc>
+      </w:tr>
+      <w:tr>
+        <w:tc>
+          <w:tcPr>
+            <w:tcW w:w="2910" w:type="dxa"/>
+            <w:vMerge/>
+          </w:tcPr>
+          <w:p>
+            <w:pPr>
+              <w:spacing w:after="160" w:line="259" w:lineRule="auto"/>
+              <w:rPr>
+                <w:lang w:val="es-MX"/>
+              </w:rPr>
+            </w:pPr>
+          </w:p>
+        </w:tc>
+        <w:tc>
+          <w:tcPr>
+            <w:tcW w:w="2824" w:type="dxa"/>
+          </w:tcPr>
+          <w:p>
+            <w:pPr>
+              <w:spacing w:after="160" w:line="259" w:lineRule="auto"/>
+              <w:rPr>
+                <w:lang w:val="es-MX"/>
+              </w:rPr>
+            </w:pPr>
+            <w:r>
+              <w:rPr>
+                <w:lang w:val="es-MX"/>
+              </w:rPr>
+              <w:t>Modelo contenido</w:t>
+            </w:r>
+          </w:p>
+        </w:tc>
+        <w:tc>
+          <w:tcPr>
+            <w:tcW w:w="2818" w:type="dxa"/>
+          </w:tcPr>
+          <w:p>
+            <w:pPr>
+              <w:spacing w:after="160" w:line="259" w:lineRule="auto"/>
+              <w:rPr>
+                <w:lang w:val="es-MX"/>
+              </w:rPr>
+            </w:pPr>
+            <w:r>
+              <w:rPr>
+                <w:lang w:val="es-MX"/>
+              </w:rPr>
+              <w:t>Modelo de presentación</w:t>
+            </w:r>
+          </w:p>
+        </w:tc>
+        <w:tc>
+          <w:tcPr>
+            <w:tcW w:w="2682" w:type="dxa"/>
+          </w:tcPr>
+          <w:p>
+            <w:pPr>
+              <w:spacing w:after="160" w:line="259" w:lineRule="auto"/>
+              <w:rPr>
+                <w:lang w:val="es-MX"/>
+              </w:rPr>
+            </w:pPr>
+            <w:r>
+              <w:rPr>
+                <w:lang w:val="es-MX"/>
+              </w:rPr>
+              <w:t>Modelo de procesos</w:t>
+            </w:r>
+          </w:p>
+        </w:tc>
+      </w:tr>
+      <w:tr>
+        <w:tc>
+          <w:tcPr>
+            <w:tcW w:w="2910" w:type="dxa"/>
+          </w:tcPr>
+          <w:p>
+            <w:pPr>
+              <w:spacing w:after="160" w:line="259" w:lineRule="auto"/>
+              <w:rPr>
+                <w:lang w:val="es-MX"/>
+              </w:rPr>
+            </w:pPr>
+            <w:r>
+              <w:rPr>
+                <w:lang w:val="es-MX"/>
+              </w:rPr>
+              <w:t>IdiomasITSZN_HU6</w:t>
+            </w:r>
+          </w:p>
+        </w:tc>
+        <w:tc>
+          <w:tcPr>
+            <w:tcW w:w="2824" w:type="dxa"/>
+          </w:tcPr>
+          <w:p>
+            <w:pPr>
+              <w:spacing w:after="160" w:line="259" w:lineRule="auto"/>
+              <w:rPr>
+                <w:lang w:val="es-MX"/>
+              </w:rPr>
+            </w:pPr>
+            <w:r>
+              <w:rPr>
+                <w:lang w:val="es-MX"/>
+              </w:rPr>
+              <w:t>Corregir diseño de la ventana de impresión.</w:t>
+            </w:r>
+          </w:p>
+          <w:p>
+            <w:pPr>
+              <w:spacing w:after="160" w:line="259" w:lineRule="auto"/>
+              <w:rPr>
+                <w:lang w:val="es-MX"/>
+              </w:rPr>
+            </w:pPr>
+          </w:p>
+        </w:tc>
+        <w:tc>
+          <w:tcPr>
+            <w:tcW w:w="2818" w:type="dxa"/>
+          </w:tcPr>
+          <w:p>
+            <w:pPr>
+              <w:spacing w:after="160" w:line="259" w:lineRule="auto"/>
+              <w:rPr>
+                <w:lang w:val="es-MX"/>
+              </w:rPr>
+            </w:pPr>
+            <w:r>
+              <w:rPr>
+                <w:lang w:val="es-MX"/>
+              </w:rPr>
+              <w:t>Corregir diseño de la ventana de impresión.</w:t>
+            </w:r>
+          </w:p>
+        </w:tc>
+        <w:tc>
+          <w:tcPr>
+            <w:tcW w:w="2682" w:type="dxa"/>
+          </w:tcPr>
+          <w:p>
+            <w:pPr>
+              <w:spacing w:after="160" w:line="259" w:lineRule="auto"/>
+              <w:rPr>
+                <w:lang w:val="es-MX"/>
+              </w:rPr>
+            </w:pPr>
+            <w:r>
+              <w:rPr>
+                <w:lang w:val="es-MX"/>
+              </w:rPr>
+              <w:object w:dxaOrig="465" w:dyaOrig="435">
+                <v:shape id="_x0000_i1041" type="#_x0000_t75" style="width:23.25pt;height:21.75pt" o:ole="">
+                  <v:imagedata r:id="rId8" o:title=""/>
+                </v:shape>
+                <o:OLEObject Type="Embed" ProgID="PBrush" ShapeID="_x0000_i1041" DrawAspect="Content" ObjectID="_1582897699" r:id="rId36"/>
+              </w:object>
+            </w:r>
+          </w:p>
+        </w:tc>
+      </w:tr>
+      <w:tr>
+        <w:tc>
+          <w:tcPr>
+            <w:tcW w:w="2910" w:type="dxa"/>
+          </w:tcPr>
+          <w:p>
+            <w:pPr>
+              <w:spacing w:after="160" w:line="259" w:lineRule="auto"/>
+              <w:rPr>
+                <w:lang w:val="es-MX"/>
+              </w:rPr>
+            </w:pPr>
+            <w:r>
+              <w:rPr>
+                <w:lang w:val="es-MX"/>
+              </w:rPr>
+              <w:t>IdiomasITSZN_HU8</w:t>
+            </w:r>
+            <w:r>
+              <w:rPr>
+                <w:lang w:val="es-MX"/>
+              </w:rPr>
+              <w:softHyphen/>
+            </w:r>
+            <w:r>
+              <w:rPr>
+                <w:lang w:val="es-MX"/>
+              </w:rPr>
+              <w:softHyphen/>
+            </w:r>
+            <w:r>
+              <w:rPr>
+                <w:lang w:val="es-MX"/>
+              </w:rPr>
+              <w:softHyphen/>
+            </w:r>
+          </w:p>
+        </w:tc>
+        <w:tc>
+          <w:tcPr>
+            <w:tcW w:w="2824" w:type="dxa"/>
+          </w:tcPr>
+          <w:p>
+            <w:pPr>
+              <w:spacing w:after="160" w:line="259" w:lineRule="auto"/>
+              <w:rPr>
+                <w:lang w:val="es-MX"/>
+              </w:rPr>
+            </w:pPr>
+            <w:r>
+              <w:rPr>
+                <w:lang w:val="es-MX"/>
+              </w:rPr>
+              <w:t>Corregir diseño de la ventana de impresión.</w:t>
+            </w:r>
+          </w:p>
+          <w:p>
+            <w:pPr>
+              <w:spacing w:after="160" w:line="259" w:lineRule="auto"/>
+              <w:rPr>
+                <w:lang w:val="es-MX"/>
+              </w:rPr>
+            </w:pPr>
+          </w:p>
+        </w:tc>
+        <w:tc>
+          <w:tcPr>
+            <w:tcW w:w="2818" w:type="dxa"/>
+          </w:tcPr>
+          <w:p>
+            <w:pPr>
+              <w:spacing w:after="160" w:line="259" w:lineRule="auto"/>
+              <w:rPr>
+                <w:lang w:val="es-MX"/>
+              </w:rPr>
+            </w:pPr>
+            <w:r>
+              <w:rPr>
+                <w:lang w:val="es-MX"/>
+              </w:rPr>
+              <w:t>Corregir diseño de la ventana de impresión.</w:t>
+            </w:r>
+          </w:p>
+        </w:tc>
+        <w:tc>
+          <w:tcPr>
+            <w:tcW w:w="2682" w:type="dxa"/>
+          </w:tcPr>
+          <w:p>
+            <w:pPr>
+              <w:spacing w:after="160" w:line="259" w:lineRule="auto"/>
+              <w:rPr>
+                <w:lang w:val="es-MX"/>
+              </w:rPr>
+            </w:pPr>
+            <w:r>
+              <w:rPr>
+                <w:lang w:val="es-MX"/>
+              </w:rPr>
+              <w:object w:dxaOrig="465" w:dyaOrig="435">
+                <v:shape id="_x0000_i1054" type="#_x0000_t75" style="width:23.25pt;height:21.75pt" o:ole="">
+                  <v:imagedata r:id="rId8" o:title=""/>
+                </v:shape>
+                <o:OLEObject Type="Embed" ProgID="PBrush" ShapeID="_x0000_i1054" DrawAspect="Content" ObjectID="_1582897700" r:id="rId37"/>
+              </w:object>
+            </w:r>
+          </w:p>
+        </w:tc>
+      </w:tr>
+    </w:tbl>
+    <w:p>
+      <w:pPr>
+        <w:spacing w:after="160" w:line="259" w:lineRule="auto"/>
         <w:rPr>
           <w:lang w:val="es-MX"/>
         </w:rPr>
       </w:pPr>
     </w:p>
     <w:sectPr>
-      <w:headerReference w:type="default" r:id="rId12"/>
+      <w:headerReference w:type="default" r:id="rId38"/>
       <w:pgSz w:w="12240" w:h="15840"/>
       <w:pgMar w:top="1417" w:right="1701" w:bottom="1417" w:left="1701" w:header="708" w:footer="708" w:gutter="0"/>
       <w:cols w:space="708"/>
@@ -2481,7 +3287,7 @@
 </file>
 
 <file path=word/endnotes.xml><?xml version="1.0" encoding="utf-8"?>
-<w:endnotes xmlns:wpc="http://schemas.microsoft.com/office/word/2010/wordprocessingCanvas" xmlns:cx="http://schemas.microsoft.com/office/drawing/2014/chartex" xmlns:mc="http://schemas.openxmlformats.org/markup-compatibility/2006" xmlns:o="urn:schemas-microsoft-com:office:office" xmlns:r="http://schemas.openxmlformats.org/officeDocument/2006/relationships" xmlns:m="http://schemas.openxmlformats.org/officeDocument/2006/math" xmlns:v="urn:schemas-microsoft-com:vml" xmlns:wp14="http://schemas.microsoft.com/office/word/2010/wordprocessingDrawing" xmlns:wp="http://schemas.openxmlformats.org/drawingml/2006/wordprocessingDrawing" xmlns:w10="urn:schemas-microsoft-com:office:word" xmlns:w="http://schemas.openxmlformats.org/wordprocessingml/2006/main" xmlns:w14="http://schemas.microsoft.com/office/word/2010/wordml" xmlns:w15="http://schemas.microsoft.com/office/word/2012/wordml" xmlns:w16se="http://schemas.microsoft.com/office/word/2015/wordml/symex" xmlns:wpg="http://schemas.microsoft.com/office/word/2010/wordprocessingGroup" xmlns:wpi="http://schemas.microsoft.com/office/word/2010/wordprocessingInk" xmlns:wne="http://schemas.microsoft.com/office/word/2006/wordml" xmlns:wps="http://schemas.microsoft.com/office/word/2010/wordprocessingShape" mc:Ignorable="w14 w15 w16se wp14">
+<w:endnotes xmlns:wpc="http://schemas.microsoft.com/office/word/2010/wordprocessingCanvas" xmlns:cx="http://schemas.microsoft.com/office/drawing/2014/chartex" xmlns:cx1="http://schemas.microsoft.com/office/drawing/2015/9/8/chartex" xmlns:cx2="http://schemas.microsoft.com/office/drawing/2015/10/21/chartex" xmlns:cx3="http://schemas.microsoft.com/office/drawing/2016/5/9/chartex" xmlns:cx4="http://schemas.microsoft.com/office/drawing/2016/5/10/chartex" xmlns:cx5="http://schemas.microsoft.com/office/drawing/2016/5/11/chartex" xmlns:cx6="http://schemas.microsoft.com/office/drawing/2016/5/12/chartex" xmlns:cx7="http://schemas.microsoft.com/office/drawing/2016/5/13/chartex" xmlns:cx8="http://schemas.microsoft.com/office/drawing/2016/5/14/chartex" xmlns:mc="http://schemas.openxmlformats.org/markup-compatibility/2006" xmlns:aink="http://schemas.microsoft.com/office/drawing/2016/ink" xmlns:am3d="http://schemas.microsoft.com/office/drawing/2017/model3d" xmlns:o="urn:schemas-microsoft-com:office:office" xmlns:r="http://schemas.openxmlformats.org/officeDocument/2006/relationships" xmlns:m="http://schemas.openxmlformats.org/officeDocument/2006/math" xmlns:v="urn:schemas-microsoft-com:vml" xmlns:wp14="http://schemas.microsoft.com/office/word/2010/wordprocessingDrawing" xmlns:wp="http://schemas.openxmlformats.org/drawingml/2006/wordprocessingDrawing" xmlns:w10="urn:schemas-microsoft-com:office:word" xmlns:w="http://schemas.openxmlformats.org/wordprocessingml/2006/main" xmlns:w14="http://schemas.microsoft.com/office/word/2010/wordml" xmlns:w15="http://schemas.microsoft.com/office/word/2012/wordml" xmlns:w16cid="http://schemas.microsoft.com/office/word/2016/wordml/cid" xmlns:w16se="http://schemas.microsoft.com/office/word/2015/wordml/symex" xmlns:wpg="http://schemas.microsoft.com/office/word/2010/wordprocessingGroup" xmlns:wpi="http://schemas.microsoft.com/office/word/2010/wordprocessingInk" xmlns:wne="http://schemas.microsoft.com/office/word/2006/wordml" xmlns:wps="http://schemas.microsoft.com/office/word/2010/wordprocessingShape" mc:Ignorable="w14 w15 w16se w16cid wp14">
   <w:endnote w:type="separator" w:id="-1">
     <w:p>
       <w:r>
@@ -2500,7 +3306,7 @@
 </file>
 
 <file path=word/footnotes.xml><?xml version="1.0" encoding="utf-8"?>
-<w:footnotes xmlns:wpc="http://schemas.microsoft.com/office/word/2010/wordprocessingCanvas" xmlns:cx="http://schemas.microsoft.com/office/drawing/2014/chartex" xmlns:mc="http://schemas.openxmlformats.org/markup-compatibility/2006" xmlns:o="urn:schemas-microsoft-com:office:office" xmlns:r="http://schemas.openxmlformats.org/officeDocument/2006/relationships" xmlns:m="http://schemas.openxmlformats.org/officeDocument/2006/math" xmlns:v="urn:schemas-microsoft-com:vml" xmlns:wp14="http://schemas.microsoft.com/office/word/2010/wordprocessingDrawing" xmlns:wp="http://schemas.openxmlformats.org/drawingml/2006/wordprocessingDrawing" xmlns:w10="urn:schemas-microsoft-com:office:word" xmlns:w="http://schemas.openxmlformats.org/wordprocessingml/2006/main" xmlns:w14="http://schemas.microsoft.com/office/word/2010/wordml" xmlns:w15="http://schemas.microsoft.com/office/word/2012/wordml" xmlns:w16se="http://schemas.microsoft.com/office/word/2015/wordml/symex" xmlns:wpg="http://schemas.microsoft.com/office/word/2010/wordprocessingGroup" xmlns:wpi="http://schemas.microsoft.com/office/word/2010/wordprocessingInk" xmlns:wne="http://schemas.microsoft.com/office/word/2006/wordml" xmlns:wps="http://schemas.microsoft.com/office/word/2010/wordprocessingShape" mc:Ignorable="w14 w15 w16se wp14">
+<w:footnotes xmlns:wpc="http://schemas.microsoft.com/office/word/2010/wordprocessingCanvas" xmlns:cx="http://schemas.microsoft.com/office/drawing/2014/chartex" xmlns:cx1="http://schemas.microsoft.com/office/drawing/2015/9/8/chartex" xmlns:cx2="http://schemas.microsoft.com/office/drawing/2015/10/21/chartex" xmlns:cx3="http://schemas.microsoft.com/office/drawing/2016/5/9/chartex" xmlns:cx4="http://schemas.microsoft.com/office/drawing/2016/5/10/chartex" xmlns:cx5="http://schemas.microsoft.com/office/drawing/2016/5/11/chartex" xmlns:cx6="http://schemas.microsoft.com/office/drawing/2016/5/12/chartex" xmlns:cx7="http://schemas.microsoft.com/office/drawing/2016/5/13/chartex" xmlns:cx8="http://schemas.microsoft.com/office/drawing/2016/5/14/chartex" xmlns:mc="http://schemas.openxmlformats.org/markup-compatibility/2006" xmlns:aink="http://schemas.microsoft.com/office/drawing/2016/ink" xmlns:am3d="http://schemas.microsoft.com/office/drawing/2017/model3d" xmlns:o="urn:schemas-microsoft-com:office:office" xmlns:r="http://schemas.openxmlformats.org/officeDocument/2006/relationships" xmlns:m="http://schemas.openxmlformats.org/officeDocument/2006/math" xmlns:v="urn:schemas-microsoft-com:vml" xmlns:wp14="http://schemas.microsoft.com/office/word/2010/wordprocessingDrawing" xmlns:wp="http://schemas.openxmlformats.org/drawingml/2006/wordprocessingDrawing" xmlns:w10="urn:schemas-microsoft-com:office:word" xmlns:w="http://schemas.openxmlformats.org/wordprocessingml/2006/main" xmlns:w14="http://schemas.microsoft.com/office/word/2010/wordml" xmlns:w15="http://schemas.microsoft.com/office/word/2012/wordml" xmlns:w16cid="http://schemas.microsoft.com/office/word/2016/wordml/cid" xmlns:w16se="http://schemas.microsoft.com/office/word/2015/wordml/symex" xmlns:wpg="http://schemas.microsoft.com/office/word/2010/wordprocessingGroup" xmlns:wpi="http://schemas.microsoft.com/office/word/2010/wordprocessingInk" xmlns:wne="http://schemas.microsoft.com/office/word/2006/wordml" xmlns:wps="http://schemas.microsoft.com/office/word/2010/wordprocessingShape" mc:Ignorable="w14 w15 w16se w16cid wp14">
   <w:footnote w:type="separator" w:id="-1">
     <w:p>
       <w:r>
@@ -2519,7 +3325,7 @@
 </file>
 
 <file path=word/header1.xml><?xml version="1.0" encoding="utf-8"?>
-<w:hdr xmlns:wpc="http://schemas.microsoft.com/office/word/2010/wordprocessingCanvas" xmlns:cx="http://schemas.microsoft.com/office/drawing/2014/chartex" xmlns:mc="http://schemas.openxmlformats.org/markup-compatibility/2006" xmlns:o="urn:schemas-microsoft-com:office:office" xmlns:r="http://schemas.openxmlformats.org/officeDocument/2006/relationships" xmlns:m="http://schemas.openxmlformats.org/officeDocument/2006/math" xmlns:v="urn:schemas-microsoft-com:vml" xmlns:wp14="http://schemas.microsoft.com/office/word/2010/wordprocessingDrawing" xmlns:wp="http://schemas.openxmlformats.org/drawingml/2006/wordprocessingDrawing" xmlns:w10="urn:schemas-microsoft-com:office:word" xmlns:w="http://schemas.openxmlformats.org/wordprocessingml/2006/main" xmlns:w14="http://schemas.microsoft.com/office/word/2010/wordml" xmlns:w15="http://schemas.microsoft.com/office/word/2012/wordml" xmlns:w16se="http://schemas.microsoft.com/office/word/2015/wordml/symex" xmlns:wpg="http://schemas.microsoft.com/office/word/2010/wordprocessingGroup" xmlns:wpi="http://schemas.microsoft.com/office/word/2010/wordprocessingInk" xmlns:wne="http://schemas.microsoft.com/office/word/2006/wordml" xmlns:wps="http://schemas.microsoft.com/office/word/2010/wordprocessingShape" mc:Ignorable="w14 w15 w16se wp14">
+<w:hdr xmlns:wpc="http://schemas.microsoft.com/office/word/2010/wordprocessingCanvas" xmlns:cx="http://schemas.microsoft.com/office/drawing/2014/chartex" xmlns:cx1="http://schemas.microsoft.com/office/drawing/2015/9/8/chartex" xmlns:cx2="http://schemas.microsoft.com/office/drawing/2015/10/21/chartex" xmlns:cx3="http://schemas.microsoft.com/office/drawing/2016/5/9/chartex" xmlns:cx4="http://schemas.microsoft.com/office/drawing/2016/5/10/chartex" xmlns:cx5="http://schemas.microsoft.com/office/drawing/2016/5/11/chartex" xmlns:cx6="http://schemas.microsoft.com/office/drawing/2016/5/12/chartex" xmlns:cx7="http://schemas.microsoft.com/office/drawing/2016/5/13/chartex" xmlns:cx8="http://schemas.microsoft.com/office/drawing/2016/5/14/chartex" xmlns:mc="http://schemas.openxmlformats.org/markup-compatibility/2006" xmlns:aink="http://schemas.microsoft.com/office/drawing/2016/ink" xmlns:am3d="http://schemas.microsoft.com/office/drawing/2017/model3d" xmlns:o="urn:schemas-microsoft-com:office:office" xmlns:r="http://schemas.openxmlformats.org/officeDocument/2006/relationships" xmlns:m="http://schemas.openxmlformats.org/officeDocument/2006/math" xmlns:v="urn:schemas-microsoft-com:vml" xmlns:wp14="http://schemas.microsoft.com/office/word/2010/wordprocessingDrawing" xmlns:wp="http://schemas.openxmlformats.org/drawingml/2006/wordprocessingDrawing" xmlns:w10="urn:schemas-microsoft-com:office:word" xmlns:w="http://schemas.openxmlformats.org/wordprocessingml/2006/main" xmlns:w14="http://schemas.microsoft.com/office/word/2010/wordml" xmlns:w15="http://schemas.microsoft.com/office/word/2012/wordml" xmlns:w16cid="http://schemas.microsoft.com/office/word/2016/wordml/cid" xmlns:w16se="http://schemas.microsoft.com/office/word/2015/wordml/symex" xmlns:wpg="http://schemas.microsoft.com/office/word/2010/wordprocessingGroup" xmlns:wpi="http://schemas.microsoft.com/office/word/2010/wordprocessingInk" xmlns:wne="http://schemas.microsoft.com/office/word/2006/wordml" xmlns:wps="http://schemas.microsoft.com/office/word/2010/wordprocessingShape" mc:Ignorable="w14 w15 w16se w16cid wp14">
   <w:p>
     <w:pPr>
       <w:pStyle w:val="Encabezado"/>
@@ -2688,7 +3494,7 @@
 </file>
 
 <file path=word/numbering.xml><?xml version="1.0" encoding="utf-8"?>
-<w:numbering xmlns:wpc="http://schemas.microsoft.com/office/word/2010/wordprocessingCanvas" xmlns:cx="http://schemas.microsoft.com/office/drawing/2014/chartex" xmlns:mc="http://schemas.openxmlformats.org/markup-compatibility/2006" xmlns:o="urn:schemas-microsoft-com:office:office" xmlns:r="http://schemas.openxmlformats.org/officeDocument/2006/relationships" xmlns:m="http://schemas.openxmlformats.org/officeDocument/2006/math" xmlns:v="urn:schemas-microsoft-com:vml" xmlns:wp14="http://schemas.microsoft.com/office/word/2010/wordprocessingDrawing" xmlns:wp="http://schemas.openxmlformats.org/drawingml/2006/wordprocessingDrawing" xmlns:w10="urn:schemas-microsoft-com:office:word" xmlns:w="http://schemas.openxmlformats.org/wordprocessingml/2006/main" xmlns:w14="http://schemas.microsoft.com/office/word/2010/wordml" xmlns:w15="http://schemas.microsoft.com/office/word/2012/wordml" xmlns:w16se="http://schemas.microsoft.com/office/word/2015/wordml/symex" xmlns:wpg="http://schemas.microsoft.com/office/word/2010/wordprocessingGroup" xmlns:wpi="http://schemas.microsoft.com/office/word/2010/wordprocessingInk" xmlns:wne="http://schemas.microsoft.com/office/word/2006/wordml" xmlns:wps="http://schemas.microsoft.com/office/word/2010/wordprocessingShape" mc:Ignorable="w14 w15 w16se wp14">
+<w:numbering xmlns:wpc="http://schemas.microsoft.com/office/word/2010/wordprocessingCanvas" xmlns:cx="http://schemas.microsoft.com/office/drawing/2014/chartex" xmlns:cx1="http://schemas.microsoft.com/office/drawing/2015/9/8/chartex" xmlns:cx2="http://schemas.microsoft.com/office/drawing/2015/10/21/chartex" xmlns:cx3="http://schemas.microsoft.com/office/drawing/2016/5/9/chartex" xmlns:cx4="http://schemas.microsoft.com/office/drawing/2016/5/10/chartex" xmlns:cx5="http://schemas.microsoft.com/office/drawing/2016/5/11/chartex" xmlns:cx6="http://schemas.microsoft.com/office/drawing/2016/5/12/chartex" xmlns:cx7="http://schemas.microsoft.com/office/drawing/2016/5/13/chartex" xmlns:cx8="http://schemas.microsoft.com/office/drawing/2016/5/14/chartex" xmlns:mc="http://schemas.openxmlformats.org/markup-compatibility/2006" xmlns:aink="http://schemas.microsoft.com/office/drawing/2016/ink" xmlns:am3d="http://schemas.microsoft.com/office/drawing/2017/model3d" xmlns:o="urn:schemas-microsoft-com:office:office" xmlns:r="http://schemas.openxmlformats.org/officeDocument/2006/relationships" xmlns:m="http://schemas.openxmlformats.org/officeDocument/2006/math" xmlns:v="urn:schemas-microsoft-com:vml" xmlns:wp14="http://schemas.microsoft.com/office/word/2010/wordprocessingDrawing" xmlns:wp="http://schemas.openxmlformats.org/drawingml/2006/wordprocessingDrawing" xmlns:w10="urn:schemas-microsoft-com:office:word" xmlns:w="http://schemas.openxmlformats.org/wordprocessingml/2006/main" xmlns:w14="http://schemas.microsoft.com/office/word/2010/wordml" xmlns:w15="http://schemas.microsoft.com/office/word/2012/wordml" xmlns:w16cid="http://schemas.microsoft.com/office/word/2016/wordml/cid" xmlns:w16se="http://schemas.microsoft.com/office/word/2015/wordml/symex" xmlns:wpg="http://schemas.microsoft.com/office/word/2010/wordprocessingGroup" xmlns:wpi="http://schemas.microsoft.com/office/word/2010/wordprocessingInk" xmlns:wne="http://schemas.microsoft.com/office/word/2006/wordml" xmlns:wps="http://schemas.microsoft.com/office/word/2010/wordprocessingShape" mc:Ignorable="w14 w15 w16se w16cid wp14">
   <w:abstractNum w:abstractNumId="0" w15:restartNumberingAfterBreak="0">
     <w:nsid w:val="0A494264"/>
     <w:multiLevelType w:val="multilevel"/>
@@ -2926,7 +3732,7 @@
 </file>
 
 <file path=word/styles.xml><?xml version="1.0" encoding="utf-8"?>
-<w:styles xmlns:mc="http://schemas.openxmlformats.org/markup-compatibility/2006" xmlns:r="http://schemas.openxmlformats.org/officeDocument/2006/relationships" xmlns:w="http://schemas.openxmlformats.org/wordprocessingml/2006/main" xmlns:w14="http://schemas.microsoft.com/office/word/2010/wordml" xmlns:w15="http://schemas.microsoft.com/office/word/2012/wordml" xmlns:w16se="http://schemas.microsoft.com/office/word/2015/wordml/symex" mc:Ignorable="w14 w15 w16se">
+<w:styles xmlns:mc="http://schemas.openxmlformats.org/markup-compatibility/2006" xmlns:r="http://schemas.openxmlformats.org/officeDocument/2006/relationships" xmlns:w="http://schemas.openxmlformats.org/wordprocessingml/2006/main" xmlns:w14="http://schemas.microsoft.com/office/word/2010/wordml" xmlns:w15="http://schemas.microsoft.com/office/word/2012/wordml" xmlns:w16cid="http://schemas.microsoft.com/office/word/2016/wordml/cid" xmlns:w16se="http://schemas.microsoft.com/office/word/2015/wordml/symex" mc:Ignorable="w14 w15 w16se w16cid">
   <w:docDefaults>
     <w:rPrDefault>
       <w:rPr>
@@ -2940,7 +3746,7 @@
       </w:pPr>
     </w:pPrDefault>
   </w:docDefaults>
-  <w:latentStyles w:defLockedState="0" w:defUIPriority="99" w:defSemiHidden="0" w:defUnhideWhenUsed="0" w:defQFormat="0" w:count="371">
+  <w:latentStyles w:defLockedState="0" w:defUIPriority="99" w:defSemiHidden="0" w:defUnhideWhenUsed="0" w:defQFormat="0" w:count="375">
     <w:lsdException w:name="Normal" w:uiPriority="0" w:qFormat="1"/>
     <w:lsdException w:name="heading 1" w:uiPriority="9" w:qFormat="1"/>
     <w:lsdException w:name="heading 2" w:semiHidden="1" w:uiPriority="9" w:unhideWhenUsed="1" w:qFormat="1"/>
@@ -3046,7 +3852,6 @@
     <w:lsdException w:name="HTML Sample" w:semiHidden="1" w:unhideWhenUsed="1"/>
     <w:lsdException w:name="HTML Typewriter" w:semiHidden="1" w:unhideWhenUsed="1"/>
     <w:lsdException w:name="HTML Variable" w:semiHidden="1" w:unhideWhenUsed="1"/>
-    <w:lsdException w:name="Normal Table" w:semiHidden="1" w:unhideWhenUsed="1"/>
     <w:lsdException w:name="annotation subject" w:semiHidden="1" w:unhideWhenUsed="1"/>
     <w:lsdException w:name="No List" w:semiHidden="1" w:unhideWhenUsed="1"/>
     <w:lsdException w:name="Outline List 1" w:semiHidden="1" w:unhideWhenUsed="1"/>
@@ -3090,10 +3895,8 @@
     <w:lsdException w:name="Table Elegant" w:semiHidden="1" w:unhideWhenUsed="1"/>
     <w:lsdException w:name="Table Professional" w:semiHidden="1" w:unhideWhenUsed="1"/>
     <w:lsdException w:name="Table Subtle 1" w:semiHidden="1" w:unhideWhenUsed="1"/>
-    <w:lsdException w:name="Table Subtle 2" w:semiHidden="1" w:unhideWhenUsed="1"/>
     <w:lsdException w:name="Table Web 1" w:semiHidden="1" w:unhideWhenUsed="1"/>
     <w:lsdException w:name="Table Web 2" w:semiHidden="1" w:unhideWhenUsed="1"/>
-    <w:lsdException w:name="Table Web 3" w:semiHidden="1" w:unhideWhenUsed="1"/>
     <w:lsdException w:name="Balloon Text" w:semiHidden="1" w:unhideWhenUsed="1"/>
     <w:lsdException w:name="Table Grid" w:uiPriority="59"/>
     <w:lsdException w:name="Table Theme" w:semiHidden="1" w:unhideWhenUsed="1"/>
@@ -3308,6 +4111,10 @@
     <w:lsdException w:name="List Table 5 Dark Accent 6" w:uiPriority="50"/>
     <w:lsdException w:name="List Table 6 Colorful Accent 6" w:uiPriority="51"/>
     <w:lsdException w:name="List Table 7 Colorful Accent 6" w:uiPriority="52"/>
+    <w:lsdException w:name="Mention" w:semiHidden="1" w:unhideWhenUsed="1"/>
+    <w:lsdException w:name="Smart Hyperlink" w:semiHidden="1" w:unhideWhenUsed="1"/>
+    <w:lsdException w:name="Hashtag" w:semiHidden="1" w:unhideWhenUsed="1"/>
+    <w:lsdException w:name="Unresolved Mention" w:semiHidden="1" w:unhideWhenUsed="1"/>
   </w:latentStyles>
   <w:style w:type="paragraph" w:default="1" w:styleId="Normal">
     <w:name w:val="Normal"/>
@@ -3448,6 +4255,25 @@
       <w:szCs w:val="24"/>
       <w:lang w:val="en-US" w:eastAsia="en-US"/>
     </w:rPr>
+  </w:style>
+  <w:style w:type="table" w:styleId="Tablaconcuadrcula">
+    <w:name w:val="Table Grid"/>
+    <w:basedOn w:val="Tablanormal"/>
+    <w:uiPriority w:val="59"/>
+    <w:rsid w:val="003C4C24"/>
+    <w:pPr>
+      <w:spacing w:after="0" w:line="240" w:lineRule="auto"/>
+    </w:pPr>
+    <w:tblPr>
+      <w:tblBorders>
+        <w:top w:val="single" w:sz="4" w:space="0" w:color="auto"/>
+        <w:left w:val="single" w:sz="4" w:space="0" w:color="auto"/>
+        <w:bottom w:val="single" w:sz="4" w:space="0" w:color="auto"/>
+        <w:right w:val="single" w:sz="4" w:space="0" w:color="auto"/>
+        <w:insideH w:val="single" w:sz="4" w:space="0" w:color="auto"/>
+        <w:insideV w:val="single" w:sz="4" w:space="0" w:color="auto"/>
+      </w:tblBorders>
+    </w:tblPr>
   </w:style>
 </w:styles>
 </file>

</xml_diff>